<commit_message>
Files only have csv in them
</commit_message>
<xml_diff>
--- a/Assignment 1 FINAL REPORT.docx
+++ b/Assignment 1 FINAL REPORT.docx
@@ -4,177 +4,706 @@
   <w:body>
     <w:p>
       <w:r>
-        <w:t>In Section 1, state your objectives, questions, and metrics according to the GQM approach.</w:t>
-      </w:r>
-    </w:p>
-    <w:p>
-      <w:r>
-        <w:t>In Section 2, describe the “subject programs” or what is also called “data set”. Please check the posted two papers to see how we describe the data set. You need a table that contains the main attributes of each studied program, and in the text, describe in few lines what each program is doing.</w:t>
-      </w:r>
-    </w:p>
-    <w:p>
-      <w:r>
-        <w:t xml:space="preserve">In Section </w:t>
-      </w:r>
-      <w:proofErr w:type="gramStart"/>
-      <w:r>
-        <w:t>3,describe</w:t>
-      </w:r>
-      <w:proofErr w:type="gramEnd"/>
-      <w:r>
-        <w:t xml:space="preserve"> the tool you used and cite it.</w:t>
-      </w:r>
-    </w:p>
-    <w:p>
-      <w:r>
-        <w:t xml:space="preserve">In section </w:t>
-      </w:r>
-      <w:proofErr w:type="gramStart"/>
-      <w:r>
-        <w:t>4,which</w:t>
-      </w:r>
-      <w:proofErr w:type="gramEnd"/>
-      <w:r>
-        <w:t xml:space="preserve"> probably will contain many graphs and tables, report your results.</w:t>
-      </w:r>
-    </w:p>
-    <w:p>
-      <w:r>
-        <w:t xml:space="preserve">In Section </w:t>
-      </w:r>
-      <w:proofErr w:type="gramStart"/>
-      <w:r>
-        <w:t>5,drive</w:t>
-      </w:r>
-      <w:proofErr w:type="gramEnd"/>
-      <w:r>
-        <w:t xml:space="preserve"> your conclusions.</w:t>
-      </w:r>
-    </w:p>
-    <w:p>
-      <w:r>
-        <w:t>Finally, add your references.</w:t>
-      </w:r>
-    </w:p>
-    <w:p>
-      <w:r>
-        <w:t>java -jar ck-0.7.1-SNAPSHOT-jar-with-dependencies.jar C:\Users\Narendra\Desktop\OO_Programing\Group_Assignment_1\ck false 0 true C:\Users\Narendra\Desktop\OO_Programing\Group_Assignment_1\ck\CSV\</w:t>
-      </w:r>
-    </w:p>
-    <w:p>
-      <w:r>
-        <w:t>java -jar ck-0.7.1-SNAPSHOT-jar-with-dependencies.jar C:\Users\Narendra\Desktop\OO_Programing\Group_Assignment_1\hbase false 0 true C:\Users\Narendra\Desktop\OO_Programing\Group_Assignment_1\hbase\CSV\</w:t>
-      </w:r>
-    </w:p>
-    <w:p>
-      <w:r>
-        <w:t>java -jar ck-0.7.1-SNAPSHOT-jar-with-dependencies.jar C:\Users\Narendra\Desktop\OO_Programing\Group_Assignment_1\kafka false 0 true C:\Users\Narendra\Desktop\OO_Programing\Group_Assignment_1\kafka\CSV\</w:t>
-      </w:r>
-    </w:p>
-    <w:p>
-      <w:r>
-        <w:t>java -jar ck-0.7.1-SNAPSHOT-jar-with-dependencies.jar C:\Users\Narendra\Desktop\OO_Programing\Group_Assignment_1\nifi false 0 true C:\Users\Narendra\Desktop\OO_Programing\Group_Assignment_1\nifi\CSV\</w:t>
-      </w:r>
-    </w:p>
-    <w:p>
-      <w:r>
-        <w:t>java -jar ck-0.7.1-SNAPSHOT-jar-with-dependencies.jar C:\Users\Narendra\Desktop\OO_Programing\Group_Assignment_1\presto false 0 true C:\Users\Narendra\Desktop\OO_Programing\Group_Assignment_1\presto\CSV\</w:t>
-      </w:r>
-    </w:p>
-    <w:p>
-      <w:r>
-        <w:t>java -jar ck-0.7.1-SNAPSHOT-jar-with-dependencies.jar C:\Users\Narendra\Desktop\OO_Programing\Group_Assignment_1\tomcat false 0 true C:\Users\Narendra\Desktop\OO_Programing\Group_Assignment_1\tomcat\CSV\</w:t>
-      </w:r>
-    </w:p>
-    <w:p>
-      <w:r>
-        <w:t>java -jar ck-0.7.1-SNAPSHOT-jar-with-dependencies.jar C:\Users\Narendra\Desktop\OO_Programing\Group_Assignment_1\zookeeper false 0 true C:\Users\Narendra\Desktop\OO_Programing\Group_Assignment_1\zookeeper\CSV\</w:t>
-      </w:r>
-    </w:p>
-    <w:p>
-      <w:pPr>
-        <w:spacing w:after="0"/>
-      </w:pPr>
-    </w:p>
-    <w:p>
-      <w:pPr>
-        <w:spacing w:after="0"/>
-      </w:pPr>
-      <w:r>
-        <w:t>git clone https://github.com/apache/hbase.git</w:t>
-      </w:r>
-    </w:p>
-    <w:p>
-      <w:pPr>
-        <w:spacing w:after="0"/>
-      </w:pPr>
-      <w:r>
-        <w:t>git clone https://github.com/apache/kafka.git</w:t>
-      </w:r>
-    </w:p>
-    <w:p>
-      <w:pPr>
-        <w:spacing w:after="0"/>
-      </w:pPr>
-      <w:r>
-        <w:t xml:space="preserve">git clone </w:t>
-      </w:r>
-      <w:hyperlink r:id="rId4" w:history="1">
+        <w:rPr>
+          <w:b/>
+          <w:bCs/>
+        </w:rPr>
+        <w:t>Section 1: Objectives, Questions, and Metrics</w:t>
+      </w:r>
+    </w:p>
+    <w:p>
+      <w:r>
+        <w:rPr>
+          <w:b/>
+          <w:bCs/>
+        </w:rPr>
+        <w:t>Objective:</w:t>
+      </w:r>
+      <w:r>
+        <w:t xml:space="preserve"> </w:t>
+      </w:r>
+      <w:r>
+        <w:t>To investigate the effect of class size on software maintainability by analyzing C&amp;K metrics for a set of Java projects.</w:t>
+      </w:r>
+    </w:p>
+    <w:p>
+      <w:r>
+        <w:rPr>
+          <w:b/>
+          <w:bCs/>
+        </w:rPr>
+        <w:t>Questions:</w:t>
+      </w:r>
+    </w:p>
+    <w:p>
+      <w:pPr>
+        <w:numPr>
+          <w:ilvl w:val="0"/>
+          <w:numId w:val="5"/>
+        </w:numPr>
+      </w:pPr>
+      <w:r>
+        <w:t>How does class size affect software maintainability, as measured by selected C&amp;K metrics?</w:t>
+      </w:r>
+    </w:p>
+    <w:p>
+      <w:pPr>
+        <w:numPr>
+          <w:ilvl w:val="0"/>
+          <w:numId w:val="5"/>
+        </w:numPr>
+      </w:pPr>
+      <w:r>
+        <w:t>Are there any observable trends or patterns in the maintainability metrics across the analyzed Java projects?</w:t>
+      </w:r>
+    </w:p>
+    <w:p>
+      <w:r>
+        <w:rPr>
+          <w:b/>
+          <w:bCs/>
+        </w:rPr>
+        <w:t>Metrics:</w:t>
+      </w:r>
+    </w:p>
+    <w:p>
+      <w:pPr>
+        <w:numPr>
+          <w:ilvl w:val="0"/>
+          <w:numId w:val="6"/>
+        </w:numPr>
+      </w:pPr>
+      <w:r>
+        <w:t>Maintainability metrics: Selected C&amp;K metrics, such as Lack of Cohesion in Methods (LCOM) and Weighted Methods per Class (WMC).</w:t>
+      </w:r>
+    </w:p>
+    <w:p>
+      <w:pPr>
+        <w:numPr>
+          <w:ilvl w:val="0"/>
+          <w:numId w:val="6"/>
+        </w:numPr>
+      </w:pPr>
+      <w:r>
+        <w:t>Class size: Measured in lines of code (LoC) to quantify the size of each class.</w:t>
+      </w:r>
+    </w:p>
+    <w:p>
+      <w:r>
+        <w:pict w14:anchorId="359BDA4E">
+          <v:rect id="_x0000_i1042" style="width:0;height:0" o:hralign="center" o:hrstd="t" o:hr="t" fillcolor="#a0a0a0" stroked="f"/>
+        </w:pict>
+      </w:r>
+    </w:p>
+    <w:p>
+      <w:r>
+        <w:rPr>
+          <w:b/>
+          <w:bCs/>
+        </w:rPr>
+        <w:t>Section 2: Subject Programs (Data Set)</w:t>
+      </w:r>
+    </w:p>
+    <w:tbl>
+      <w:tblPr>
+        <w:tblW w:w="9712" w:type="dxa"/>
+        <w:tblCellSpacing w:w="15" w:type="dxa"/>
+        <w:tblBorders>
+          <w:top w:val="single" w:sz="2" w:space="0" w:color="auto"/>
+          <w:left w:val="single" w:sz="2" w:space="0" w:color="auto"/>
+          <w:bottom w:val="single" w:sz="2" w:space="0" w:color="auto"/>
+          <w:right w:val="single" w:sz="2" w:space="0" w:color="auto"/>
+        </w:tblBorders>
+        <w:tblCellMar>
+          <w:top w:w="15" w:type="dxa"/>
+          <w:left w:w="15" w:type="dxa"/>
+          <w:bottom w:w="15" w:type="dxa"/>
+          <w:right w:w="15" w:type="dxa"/>
+        </w:tblCellMar>
+        <w:tblLook w:val="04A0" w:firstRow="1" w:lastRow="0" w:firstColumn="1" w:lastColumn="0" w:noHBand="0" w:noVBand="1"/>
+      </w:tblPr>
+      <w:tblGrid>
+        <w:gridCol w:w="1041"/>
+        <w:gridCol w:w="8671"/>
+      </w:tblGrid>
+      <w:tr>
+        <w:trPr>
+          <w:tblHeader/>
+          <w:tblCellSpacing w:w="15" w:type="dxa"/>
+        </w:trPr>
+        <w:tc>
+          <w:tcPr>
+            <w:tcW w:w="0" w:type="auto"/>
+            <w:tcBorders>
+              <w:top w:val="single" w:sz="6" w:space="0" w:color="E3E3E3"/>
+              <w:left w:val="single" w:sz="6" w:space="0" w:color="E3E3E3"/>
+              <w:bottom w:val="single" w:sz="6" w:space="0" w:color="E3E3E3"/>
+              <w:right w:val="single" w:sz="2" w:space="0" w:color="E3E3E3"/>
+            </w:tcBorders>
+            <w:vAlign w:val="bottom"/>
+            <w:hideMark/>
+          </w:tcPr>
+          <w:p>
+            <w:pPr>
+              <w:rPr>
+                <w:b/>
+                <w:bCs/>
+              </w:rPr>
+            </w:pPr>
+            <w:r>
+              <w:rPr>
+                <w:b/>
+                <w:bCs/>
+              </w:rPr>
+              <w:t>Project</w:t>
+            </w:r>
+          </w:p>
+        </w:tc>
+        <w:tc>
+          <w:tcPr>
+            <w:tcW w:w="8626" w:type="dxa"/>
+            <w:tcBorders>
+              <w:top w:val="single" w:sz="6" w:space="0" w:color="E3E3E3"/>
+              <w:left w:val="single" w:sz="6" w:space="0" w:color="E3E3E3"/>
+              <w:bottom w:val="single" w:sz="6" w:space="0" w:color="E3E3E3"/>
+              <w:right w:val="single" w:sz="6" w:space="0" w:color="E3E3E3"/>
+            </w:tcBorders>
+            <w:vAlign w:val="bottom"/>
+            <w:hideMark/>
+          </w:tcPr>
+          <w:p>
+            <w:pPr>
+              <w:rPr>
+                <w:b/>
+                <w:bCs/>
+              </w:rPr>
+            </w:pPr>
+            <w:r>
+              <w:rPr>
+                <w:b/>
+                <w:bCs/>
+              </w:rPr>
+              <w:t>Description</w:t>
+            </w:r>
+          </w:p>
+        </w:tc>
+      </w:tr>
+      <w:tr>
+        <w:trPr>
+          <w:tblCellSpacing w:w="15" w:type="dxa"/>
+        </w:trPr>
+        <w:tc>
+          <w:tcPr>
+            <w:tcW w:w="0" w:type="auto"/>
+            <w:tcBorders>
+              <w:top w:val="single" w:sz="2" w:space="0" w:color="E3E3E3"/>
+              <w:left w:val="single" w:sz="6" w:space="0" w:color="E3E3E3"/>
+              <w:bottom w:val="single" w:sz="6" w:space="0" w:color="E3E3E3"/>
+              <w:right w:val="single" w:sz="2" w:space="0" w:color="E3E3E3"/>
+            </w:tcBorders>
+            <w:vAlign w:val="bottom"/>
+            <w:hideMark/>
+          </w:tcPr>
+          <w:p>
+            <w:r>
+              <w:t>HBase</w:t>
+            </w:r>
+          </w:p>
+        </w:tc>
+        <w:tc>
+          <w:tcPr>
+            <w:tcW w:w="8626" w:type="dxa"/>
+            <w:tcBorders>
+              <w:top w:val="single" w:sz="2" w:space="0" w:color="E3E3E3"/>
+              <w:left w:val="single" w:sz="6" w:space="0" w:color="E3E3E3"/>
+              <w:bottom w:val="single" w:sz="6" w:space="0" w:color="E3E3E3"/>
+              <w:right w:val="single" w:sz="6" w:space="0" w:color="E3E3E3"/>
+            </w:tcBorders>
+            <w:vAlign w:val="bottom"/>
+            <w:hideMark/>
+          </w:tcPr>
+          <w:p>
+            <w:r>
+              <w:t>Distributed, scalable, big data store for Apache Hadoop.</w:t>
+            </w:r>
+          </w:p>
+        </w:tc>
+      </w:tr>
+      <w:tr>
+        <w:trPr>
+          <w:tblCellSpacing w:w="15" w:type="dxa"/>
+        </w:trPr>
+        <w:tc>
+          <w:tcPr>
+            <w:tcW w:w="0" w:type="auto"/>
+            <w:tcBorders>
+              <w:top w:val="single" w:sz="2" w:space="0" w:color="E3E3E3"/>
+              <w:left w:val="single" w:sz="6" w:space="0" w:color="E3E3E3"/>
+              <w:bottom w:val="single" w:sz="6" w:space="0" w:color="E3E3E3"/>
+              <w:right w:val="single" w:sz="2" w:space="0" w:color="E3E3E3"/>
+            </w:tcBorders>
+            <w:vAlign w:val="bottom"/>
+            <w:hideMark/>
+          </w:tcPr>
+          <w:p>
+            <w:r>
+              <w:t>Kafka</w:t>
+            </w:r>
+          </w:p>
+        </w:tc>
+        <w:tc>
+          <w:tcPr>
+            <w:tcW w:w="8626" w:type="dxa"/>
+            <w:tcBorders>
+              <w:top w:val="single" w:sz="2" w:space="0" w:color="E3E3E3"/>
+              <w:left w:val="single" w:sz="6" w:space="0" w:color="E3E3E3"/>
+              <w:bottom w:val="single" w:sz="6" w:space="0" w:color="E3E3E3"/>
+              <w:right w:val="single" w:sz="6" w:space="0" w:color="E3E3E3"/>
+            </w:tcBorders>
+            <w:vAlign w:val="bottom"/>
+            <w:hideMark/>
+          </w:tcPr>
+          <w:p>
+            <w:r>
+              <w:t>Distributed streaming platform for building real-time data pipelines.</w:t>
+            </w:r>
+          </w:p>
+        </w:tc>
+      </w:tr>
+      <w:tr>
+        <w:trPr>
+          <w:tblCellSpacing w:w="15" w:type="dxa"/>
+        </w:trPr>
+        <w:tc>
+          <w:tcPr>
+            <w:tcW w:w="0" w:type="auto"/>
+            <w:tcBorders>
+              <w:top w:val="single" w:sz="2" w:space="0" w:color="E3E3E3"/>
+              <w:left w:val="single" w:sz="6" w:space="0" w:color="E3E3E3"/>
+              <w:bottom w:val="single" w:sz="6" w:space="0" w:color="E3E3E3"/>
+              <w:right w:val="single" w:sz="2" w:space="0" w:color="E3E3E3"/>
+            </w:tcBorders>
+            <w:vAlign w:val="bottom"/>
+            <w:hideMark/>
+          </w:tcPr>
+          <w:p>
+            <w:proofErr w:type="spellStart"/>
+            <w:r>
+              <w:t>NiFi</w:t>
+            </w:r>
+            <w:proofErr w:type="spellEnd"/>
+          </w:p>
+        </w:tc>
+        <w:tc>
+          <w:tcPr>
+            <w:tcW w:w="8626" w:type="dxa"/>
+            <w:tcBorders>
+              <w:top w:val="single" w:sz="2" w:space="0" w:color="E3E3E3"/>
+              <w:left w:val="single" w:sz="6" w:space="0" w:color="E3E3E3"/>
+              <w:bottom w:val="single" w:sz="6" w:space="0" w:color="E3E3E3"/>
+              <w:right w:val="single" w:sz="6" w:space="0" w:color="E3E3E3"/>
+            </w:tcBorders>
+            <w:vAlign w:val="bottom"/>
+            <w:hideMark/>
+          </w:tcPr>
+          <w:p>
+            <w:r>
+              <w:t>Easy-to-use, powerful, and scalable dataflow system.</w:t>
+            </w:r>
+          </w:p>
+        </w:tc>
+      </w:tr>
+      <w:tr>
+        <w:trPr>
+          <w:tblCellSpacing w:w="15" w:type="dxa"/>
+        </w:trPr>
+        <w:tc>
+          <w:tcPr>
+            <w:tcW w:w="0" w:type="auto"/>
+            <w:tcBorders>
+              <w:top w:val="single" w:sz="2" w:space="0" w:color="E3E3E3"/>
+              <w:left w:val="single" w:sz="6" w:space="0" w:color="E3E3E3"/>
+              <w:bottom w:val="single" w:sz="6" w:space="0" w:color="E3E3E3"/>
+              <w:right w:val="single" w:sz="2" w:space="0" w:color="E3E3E3"/>
+            </w:tcBorders>
+            <w:vAlign w:val="bottom"/>
+            <w:hideMark/>
+          </w:tcPr>
+          <w:p>
+            <w:r>
+              <w:t>Presto</w:t>
+            </w:r>
+          </w:p>
+        </w:tc>
+        <w:tc>
+          <w:tcPr>
+            <w:tcW w:w="8626" w:type="dxa"/>
+            <w:tcBorders>
+              <w:top w:val="single" w:sz="2" w:space="0" w:color="E3E3E3"/>
+              <w:left w:val="single" w:sz="6" w:space="0" w:color="E3E3E3"/>
+              <w:bottom w:val="single" w:sz="6" w:space="0" w:color="E3E3E3"/>
+              <w:right w:val="single" w:sz="6" w:space="0" w:color="E3E3E3"/>
+            </w:tcBorders>
+            <w:vAlign w:val="bottom"/>
+            <w:hideMark/>
+          </w:tcPr>
+          <w:p>
+            <w:r>
+              <w:t>Distributed SQL query engine for big data analytics.</w:t>
+            </w:r>
+          </w:p>
+        </w:tc>
+      </w:tr>
+      <w:tr>
+        <w:trPr>
+          <w:tblCellSpacing w:w="15" w:type="dxa"/>
+        </w:trPr>
+        <w:tc>
+          <w:tcPr>
+            <w:tcW w:w="0" w:type="auto"/>
+            <w:tcBorders>
+              <w:top w:val="single" w:sz="2" w:space="0" w:color="E3E3E3"/>
+              <w:left w:val="single" w:sz="6" w:space="0" w:color="E3E3E3"/>
+              <w:bottom w:val="single" w:sz="6" w:space="0" w:color="E3E3E3"/>
+              <w:right w:val="single" w:sz="2" w:space="0" w:color="E3E3E3"/>
+            </w:tcBorders>
+            <w:vAlign w:val="bottom"/>
+            <w:hideMark/>
+          </w:tcPr>
+          <w:p>
+            <w:r>
+              <w:t>Zookeeper</w:t>
+            </w:r>
+          </w:p>
+        </w:tc>
+        <w:tc>
+          <w:tcPr>
+            <w:tcW w:w="8626" w:type="dxa"/>
+            <w:tcBorders>
+              <w:top w:val="single" w:sz="2" w:space="0" w:color="E3E3E3"/>
+              <w:left w:val="single" w:sz="6" w:space="0" w:color="E3E3E3"/>
+              <w:bottom w:val="single" w:sz="6" w:space="0" w:color="E3E3E3"/>
+              <w:right w:val="single" w:sz="6" w:space="0" w:color="E3E3E3"/>
+            </w:tcBorders>
+            <w:vAlign w:val="bottom"/>
+            <w:hideMark/>
+          </w:tcPr>
+          <w:p>
+            <w:r>
+              <w:t>Centralized service for maintaining configuration information, naming, and more.</w:t>
+            </w:r>
+          </w:p>
+        </w:tc>
+      </w:tr>
+      <w:tr>
+        <w:trPr>
+          <w:tblCellSpacing w:w="15" w:type="dxa"/>
+        </w:trPr>
+        <w:tc>
+          <w:tcPr>
+            <w:tcW w:w="0" w:type="auto"/>
+            <w:tcBorders>
+              <w:top w:val="single" w:sz="2" w:space="0" w:color="E3E3E3"/>
+              <w:left w:val="single" w:sz="6" w:space="0" w:color="E3E3E3"/>
+              <w:bottom w:val="single" w:sz="6" w:space="0" w:color="E3E3E3"/>
+              <w:right w:val="single" w:sz="2" w:space="0" w:color="E3E3E3"/>
+            </w:tcBorders>
+            <w:vAlign w:val="bottom"/>
+            <w:hideMark/>
+          </w:tcPr>
+          <w:p>
+            <w:r>
+              <w:t>Tomcat</w:t>
+            </w:r>
+          </w:p>
+        </w:tc>
+        <w:tc>
+          <w:tcPr>
+            <w:tcW w:w="8626" w:type="dxa"/>
+            <w:tcBorders>
+              <w:top w:val="single" w:sz="2" w:space="0" w:color="E3E3E3"/>
+              <w:left w:val="single" w:sz="6" w:space="0" w:color="E3E3E3"/>
+              <w:bottom w:val="single" w:sz="6" w:space="0" w:color="E3E3E3"/>
+              <w:right w:val="single" w:sz="6" w:space="0" w:color="E3E3E3"/>
+            </w:tcBorders>
+            <w:vAlign w:val="bottom"/>
+            <w:hideMark/>
+          </w:tcPr>
+          <w:p>
+            <w:r>
+              <w:t xml:space="preserve">Open-source implementation of the Java Servlet, </w:t>
+            </w:r>
+            <w:proofErr w:type="spellStart"/>
+            <w:r>
+              <w:t>JavaServer</w:t>
+            </w:r>
+            <w:proofErr w:type="spellEnd"/>
+            <w:r>
+              <w:t xml:space="preserve"> Pages, Java Expression Language, and Java WebSocket technologies.</w:t>
+            </w:r>
+          </w:p>
+        </w:tc>
+      </w:tr>
+    </w:tbl>
+    <w:p>
+      <w:r>
+        <w:pict w14:anchorId="3712B50F">
+          <v:rect id="_x0000_i1026" style="width:0;height:0" o:hralign="center" o:hrstd="t" o:hr="t" fillcolor="#a0a0a0" stroked="f"/>
+        </w:pict>
+      </w:r>
+    </w:p>
+    <w:p>
+      <w:r>
+        <w:rPr>
+          <w:b/>
+          <w:bCs/>
+        </w:rPr>
+        <w:t>Section 3: Description of the Tool</w:t>
+      </w:r>
+    </w:p>
+    <w:p>
+      <w:r>
+        <w:t>The tool used for obtaining C&amp;K metrics values is CK-Code, a Java-based tool developed by a group of developers. It utilizes static analysis techniques to extract metrics values from Java code. The tool can be downloaded from GitHub using the provided link.</w:t>
+      </w:r>
+    </w:p>
+    <w:p/>
+    <w:p>
+      <w:r>
+        <w:t>Citation: CK-Code Metrics for Java Code. Available at: GitHub - CK-Code Metrics</w:t>
+      </w:r>
+      <w:r>
+        <w:pict w14:anchorId="63B8C84E">
+          <v:rect id="_x0000_i1027" style="width:0;height:0" o:hralign="center" o:hrstd="t" o:hr="t" fillcolor="#a0a0a0" stroked="f"/>
+        </w:pict>
+      </w:r>
+    </w:p>
+    <w:p>
+      <w:r>
+        <w:rPr>
+          <w:b/>
+          <w:bCs/>
+        </w:rPr>
+        <w:t>Section 4: Results</w:t>
+      </w:r>
+    </w:p>
+    <w:p>
+      <w:r>
+        <w:rPr>
+          <w:i/>
+          <w:iCs/>
+        </w:rPr>
+        <w:lastRenderedPageBreak/>
+        <w:t>This section will contain graphs and tables illustrating the trends in selected C&amp;K metrics values and class size across the analyzed Java projects.</w:t>
+      </w:r>
+      <w:r>
+        <w:pict w14:anchorId="42E93998">
+          <v:rect id="_x0000_i1028" style="width:0;height:0" o:hralign="center" o:hrstd="t" o:hr="t" fillcolor="#a0a0a0" stroked="f"/>
+        </w:pict>
+      </w:r>
+    </w:p>
+    <w:p>
+      <w:r>
+        <w:rPr>
+          <w:b/>
+          <w:bCs/>
+        </w:rPr>
+        <w:t>Section 5: Conclusions</w:t>
+      </w:r>
+    </w:p>
+    <w:p>
+      <w:r>
+        <w:rPr>
+          <w:i/>
+          <w:iCs/>
+        </w:rPr>
+        <w:t>This section will discuss the implications of the observed results on the relationship between class size and software maintainability. It will also address the initial research questions and provide insights into the effect of class size on maintainability, based on the empirical study.</w:t>
+      </w:r>
+      <w:r>
+        <w:pict w14:anchorId="08534D38">
+          <v:rect id="_x0000_i1029" style="width:0;height:0" o:hralign="center" o:hrstd="t" o:hr="t" fillcolor="#a0a0a0" stroked="f"/>
+        </w:pict>
+      </w:r>
+    </w:p>
+    <w:p>
+      <w:r>
+        <w:rPr>
+          <w:b/>
+          <w:bCs/>
+        </w:rPr>
+        <w:t>References</w:t>
+      </w:r>
+    </w:p>
+    <w:p>
+      <w:pPr>
+        <w:numPr>
+          <w:ilvl w:val="0"/>
+          <w:numId w:val="4"/>
+        </w:numPr>
+      </w:pPr>
+      <w:r>
+        <w:t xml:space="preserve">CK-Code Metrics for Java Code. Available at: </w:t>
+      </w:r>
+      <w:hyperlink r:id="rId5" w:tgtFrame="_new" w:history="1">
         <w:r>
           <w:rPr>
             <w:rStyle w:val="Hyperlink"/>
           </w:rPr>
-          <w:t>https://github.com/apache/nifi.git</w:t>
+          <w:t>GitHub - CK-Code Metrics</w:t>
         </w:r>
       </w:hyperlink>
     </w:p>
     <w:p>
       <w:pPr>
-        <w:spacing w:after="0"/>
-      </w:pPr>
-      <w:r>
-        <w:t xml:space="preserve">git clone </w:t>
-      </w:r>
-      <w:hyperlink r:id="rId5" w:history="1">
+        <w:numPr>
+          <w:ilvl w:val="0"/>
+          <w:numId w:val="4"/>
+        </w:numPr>
+      </w:pPr>
+      <w:r>
+        <w:t xml:space="preserve">Apache HBase GitHub Repository: </w:t>
+      </w:r>
+      <w:hyperlink r:id="rId6" w:tgtFrame="_new" w:history="1">
         <w:r>
           <w:rPr>
             <w:rStyle w:val="Hyperlink"/>
           </w:rPr>
-          <w:t>https://github.com/prestodb/presto.git</w:t>
+          <w:t>https://github.com/apache/hbase</w:t>
         </w:r>
       </w:hyperlink>
     </w:p>
     <w:p>
       <w:pPr>
-        <w:spacing w:after="0"/>
-      </w:pPr>
-      <w:r>
-        <w:t xml:space="preserve">git clone </w:t>
-      </w:r>
-      <w:hyperlink r:id="rId6" w:history="1">
+        <w:numPr>
+          <w:ilvl w:val="0"/>
+          <w:numId w:val="4"/>
+        </w:numPr>
+      </w:pPr>
+      <w:r>
+        <w:t xml:space="preserve">Apache Kafka GitHub Repository: </w:t>
+      </w:r>
+      <w:hyperlink r:id="rId7" w:tgtFrame="_new" w:history="1">
         <w:r>
           <w:rPr>
             <w:rStyle w:val="Hyperlink"/>
           </w:rPr>
-          <w:t>https://github.com/apache/zookeeper.git</w:t>
+          <w:t>https://github.com/apache/kafka</w:t>
         </w:r>
       </w:hyperlink>
     </w:p>
     <w:p>
       <w:pPr>
-        <w:spacing w:after="0"/>
-      </w:pPr>
-      <w:r>
-        <w:t xml:space="preserve">git clone </w:t>
-      </w:r>
-      <w:hyperlink r:id="rId7" w:history="1">
+        <w:numPr>
+          <w:ilvl w:val="0"/>
+          <w:numId w:val="4"/>
+        </w:numPr>
+      </w:pPr>
+      <w:r>
+        <w:t xml:space="preserve">Apache </w:t>
+      </w:r>
+      <w:proofErr w:type="spellStart"/>
+      <w:r>
+        <w:t>NiFi</w:t>
+      </w:r>
+      <w:proofErr w:type="spellEnd"/>
+      <w:r>
+        <w:t xml:space="preserve"> GitHub Repository: </w:t>
+      </w:r>
+      <w:hyperlink r:id="rId8" w:tgtFrame="_new" w:history="1">
         <w:r>
           <w:rPr>
             <w:rStyle w:val="Hyperlink"/>
           </w:rPr>
-          <w:t>https://github.com/apache/tomcat.git</w:t>
+          <w:t>https://github.com/apache/nifi</w:t>
         </w:r>
       </w:hyperlink>
+    </w:p>
+    <w:p>
+      <w:pPr>
+        <w:numPr>
+          <w:ilvl w:val="0"/>
+          <w:numId w:val="4"/>
+        </w:numPr>
+      </w:pPr>
+      <w:proofErr w:type="spellStart"/>
+      <w:r>
+        <w:t>PrestoDB</w:t>
+      </w:r>
+      <w:proofErr w:type="spellEnd"/>
+      <w:r>
+        <w:t xml:space="preserve"> GitHub Repository: </w:t>
+      </w:r>
+      <w:hyperlink r:id="rId9" w:tgtFrame="_new" w:history="1">
+        <w:r>
+          <w:rPr>
+            <w:rStyle w:val="Hyperlink"/>
+          </w:rPr>
+          <w:t>https://github.com/prestodb/presto</w:t>
+        </w:r>
+      </w:hyperlink>
+    </w:p>
+    <w:p>
+      <w:pPr>
+        <w:numPr>
+          <w:ilvl w:val="0"/>
+          <w:numId w:val="4"/>
+        </w:numPr>
+      </w:pPr>
+      <w:r>
+        <w:t xml:space="preserve">Apache Zookeeper GitHub Repository: </w:t>
+      </w:r>
+      <w:hyperlink r:id="rId10" w:tgtFrame="_new" w:history="1">
+        <w:r>
+          <w:rPr>
+            <w:rStyle w:val="Hyperlink"/>
+          </w:rPr>
+          <w:t>https://github.com/apache/zookeeper</w:t>
+        </w:r>
+      </w:hyperlink>
+    </w:p>
+    <w:p>
+      <w:pPr>
+        <w:numPr>
+          <w:ilvl w:val="0"/>
+          <w:numId w:val="4"/>
+        </w:numPr>
+      </w:pPr>
+      <w:r>
+        <w:t xml:space="preserve">Apache Tomcat GitHub Repository: </w:t>
+      </w:r>
+      <w:hyperlink r:id="rId11" w:tgtFrame="_new" w:history="1">
+        <w:r>
+          <w:rPr>
+            <w:rStyle w:val="Hyperlink"/>
+          </w:rPr>
+          <w:t>https://github.com/apache/tomcat</w:t>
+        </w:r>
+      </w:hyperlink>
+    </w:p>
+    <w:p>
+      <w:pPr>
+        <w:rPr>
+          <w:vanish/>
+        </w:rPr>
+      </w:pPr>
+      <w:r>
+        <w:rPr>
+          <w:vanish/>
+        </w:rPr>
+        <w:t>Top of Form</w:t>
+      </w:r>
+    </w:p>
+    <w:p>
+      <w:pPr>
+        <w:rPr>
+          <w:vanish/>
+        </w:rPr>
+      </w:pPr>
+      <w:r>
+        <w:rPr>
+          <w:vanish/>
+        </w:rPr>
+        <w:t>Top of Form</w:t>
+      </w:r>
     </w:p>
     <w:p/>
     <w:sectPr>
@@ -185,6 +714,707 @@
     </w:sectPr>
   </w:body>
 </w:document>
+</file>
+
+<file path=word/numbering.xml><?xml version="1.0" encoding="utf-8"?>
+<w:numbering xmlns:wpc="http://schemas.microsoft.com/office/word/2010/wordprocessingCanvas" xmlns:cx="http://schemas.microsoft.com/office/drawing/2014/chartex" xmlns:cx1="http://schemas.microsoft.com/office/drawing/2015/9/8/chartex" xmlns:cx2="http://schemas.microsoft.com/office/drawing/2015/10/21/chartex" xmlns:cx3="http://schemas.microsoft.com/office/drawing/2016/5/9/chartex" xmlns:cx4="http://schemas.microsoft.com/office/drawing/2016/5/10/chartex" xmlns:cx5="http://schemas.microsoft.com/office/drawing/2016/5/11/chartex" xmlns:cx6="http://schemas.microsoft.com/office/drawing/2016/5/12/chartex" xmlns:cx7="http://schemas.microsoft.com/office/drawing/2016/5/13/chartex" xmlns:cx8="http://schemas.microsoft.com/office/drawing/2016/5/14/chartex" xmlns:mc="http://schemas.openxmlformats.org/markup-compatibility/2006" xmlns:aink="http://schemas.microsoft.com/office/drawing/2016/ink" xmlns:am3d="http://schemas.microsoft.com/office/drawing/2017/model3d" xmlns:o="urn:schemas-microsoft-com:office:office" xmlns:oel="http://schemas.microsoft.com/office/2019/extlst" xmlns:r="http://schemas.openxmlformats.org/officeDocument/2006/relationships" xmlns:m="http://schemas.openxmlformats.org/officeDocument/2006/math" xmlns:v="urn:schemas-microsoft-com:vml" xmlns:wp14="http://schemas.microsoft.com/office/word/2010/wordprocessingDrawing" xmlns:wp="http://schemas.openxmlformats.org/drawingml/2006/wordprocessingDrawing" xmlns:w10="urn:schemas-microsoft-com:office:word" xmlns:w="http://schemas.openxmlformats.org/wordprocessingml/2006/main" xmlns:w14="http://schemas.microsoft.com/office/word/2010/wordml" xmlns:w15="http://schemas.microsoft.com/office/word/2012/wordml" xmlns:w16cex="http://schemas.microsoft.com/office/word/2018/wordml/cex" xmlns:w16cid="http://schemas.microsoft.com/office/word/2016/wordml/cid" xmlns:w16="http://schemas.microsoft.com/office/word/2018/wordml" xmlns:w16sdtdh="http://schemas.microsoft.com/office/word/2020/wordml/sdtdatahash" xmlns:w16se="http://schemas.microsoft.com/office/word/2015/wordml/symex" xmlns:wpg="http://schemas.microsoft.com/office/word/2010/wordprocessingGroup" xmlns:wpi="http://schemas.microsoft.com/office/word/2010/wordprocessingInk" xmlns:wne="http://schemas.microsoft.com/office/word/2006/wordml" xmlns:wps="http://schemas.microsoft.com/office/word/2010/wordprocessingShape" mc:Ignorable="w14 w15 w16se w16cid w16 w16cex w16sdtdh wp14">
+  <w:abstractNum w:abstractNumId="0" w15:restartNumberingAfterBreak="0">
+    <w:nsid w:val="16B14388"/>
+    <w:multiLevelType w:val="multilevel"/>
+    <w:tmpl w:val="F30A5B3A"/>
+    <w:lvl w:ilvl="0">
+      <w:start w:val="1"/>
+      <w:numFmt w:val="decimal"/>
+      <w:lvlText w:val="%1."/>
+      <w:lvlJc w:val="left"/>
+      <w:pPr>
+        <w:tabs>
+          <w:tab w:val="num" w:pos="720"/>
+        </w:tabs>
+        <w:ind w:left="720" w:hanging="360"/>
+      </w:pPr>
+    </w:lvl>
+    <w:lvl w:ilvl="1" w:tentative="1">
+      <w:start w:val="1"/>
+      <w:numFmt w:val="decimal"/>
+      <w:lvlText w:val="%2."/>
+      <w:lvlJc w:val="left"/>
+      <w:pPr>
+        <w:tabs>
+          <w:tab w:val="num" w:pos="1440"/>
+        </w:tabs>
+        <w:ind w:left="1440" w:hanging="360"/>
+      </w:pPr>
+    </w:lvl>
+    <w:lvl w:ilvl="2" w:tentative="1">
+      <w:start w:val="1"/>
+      <w:numFmt w:val="decimal"/>
+      <w:lvlText w:val="%3."/>
+      <w:lvlJc w:val="left"/>
+      <w:pPr>
+        <w:tabs>
+          <w:tab w:val="num" w:pos="2160"/>
+        </w:tabs>
+        <w:ind w:left="2160" w:hanging="360"/>
+      </w:pPr>
+    </w:lvl>
+    <w:lvl w:ilvl="3" w:tentative="1">
+      <w:start w:val="1"/>
+      <w:numFmt w:val="decimal"/>
+      <w:lvlText w:val="%4."/>
+      <w:lvlJc w:val="left"/>
+      <w:pPr>
+        <w:tabs>
+          <w:tab w:val="num" w:pos="2880"/>
+        </w:tabs>
+        <w:ind w:left="2880" w:hanging="360"/>
+      </w:pPr>
+    </w:lvl>
+    <w:lvl w:ilvl="4" w:tentative="1">
+      <w:start w:val="1"/>
+      <w:numFmt w:val="decimal"/>
+      <w:lvlText w:val="%5."/>
+      <w:lvlJc w:val="left"/>
+      <w:pPr>
+        <w:tabs>
+          <w:tab w:val="num" w:pos="3600"/>
+        </w:tabs>
+        <w:ind w:left="3600" w:hanging="360"/>
+      </w:pPr>
+    </w:lvl>
+    <w:lvl w:ilvl="5" w:tentative="1">
+      <w:start w:val="1"/>
+      <w:numFmt w:val="decimal"/>
+      <w:lvlText w:val="%6."/>
+      <w:lvlJc w:val="left"/>
+      <w:pPr>
+        <w:tabs>
+          <w:tab w:val="num" w:pos="4320"/>
+        </w:tabs>
+        <w:ind w:left="4320" w:hanging="360"/>
+      </w:pPr>
+    </w:lvl>
+    <w:lvl w:ilvl="6" w:tentative="1">
+      <w:start w:val="1"/>
+      <w:numFmt w:val="decimal"/>
+      <w:lvlText w:val="%7."/>
+      <w:lvlJc w:val="left"/>
+      <w:pPr>
+        <w:tabs>
+          <w:tab w:val="num" w:pos="5040"/>
+        </w:tabs>
+        <w:ind w:left="5040" w:hanging="360"/>
+      </w:pPr>
+    </w:lvl>
+    <w:lvl w:ilvl="7" w:tentative="1">
+      <w:start w:val="1"/>
+      <w:numFmt w:val="decimal"/>
+      <w:lvlText w:val="%8."/>
+      <w:lvlJc w:val="left"/>
+      <w:pPr>
+        <w:tabs>
+          <w:tab w:val="num" w:pos="5760"/>
+        </w:tabs>
+        <w:ind w:left="5760" w:hanging="360"/>
+      </w:pPr>
+    </w:lvl>
+    <w:lvl w:ilvl="8" w:tentative="1">
+      <w:start w:val="1"/>
+      <w:numFmt w:val="decimal"/>
+      <w:lvlText w:val="%9."/>
+      <w:lvlJc w:val="left"/>
+      <w:pPr>
+        <w:tabs>
+          <w:tab w:val="num" w:pos="6480"/>
+        </w:tabs>
+        <w:ind w:left="6480" w:hanging="360"/>
+      </w:pPr>
+    </w:lvl>
+  </w:abstractNum>
+  <w:abstractNum w:abstractNumId="1" w15:restartNumberingAfterBreak="0">
+    <w:nsid w:val="295737B0"/>
+    <w:multiLevelType w:val="multilevel"/>
+    <w:tmpl w:val="49A49B8C"/>
+    <w:lvl w:ilvl="0">
+      <w:start w:val="1"/>
+      <w:numFmt w:val="decimal"/>
+      <w:lvlText w:val="%1."/>
+      <w:lvlJc w:val="left"/>
+      <w:pPr>
+        <w:tabs>
+          <w:tab w:val="num" w:pos="720"/>
+        </w:tabs>
+        <w:ind w:left="720" w:hanging="360"/>
+      </w:pPr>
+    </w:lvl>
+    <w:lvl w:ilvl="1" w:tentative="1">
+      <w:start w:val="1"/>
+      <w:numFmt w:val="decimal"/>
+      <w:lvlText w:val="%2."/>
+      <w:lvlJc w:val="left"/>
+      <w:pPr>
+        <w:tabs>
+          <w:tab w:val="num" w:pos="1440"/>
+        </w:tabs>
+        <w:ind w:left="1440" w:hanging="360"/>
+      </w:pPr>
+    </w:lvl>
+    <w:lvl w:ilvl="2" w:tentative="1">
+      <w:start w:val="1"/>
+      <w:numFmt w:val="decimal"/>
+      <w:lvlText w:val="%3."/>
+      <w:lvlJc w:val="left"/>
+      <w:pPr>
+        <w:tabs>
+          <w:tab w:val="num" w:pos="2160"/>
+        </w:tabs>
+        <w:ind w:left="2160" w:hanging="360"/>
+      </w:pPr>
+    </w:lvl>
+    <w:lvl w:ilvl="3" w:tentative="1">
+      <w:start w:val="1"/>
+      <w:numFmt w:val="decimal"/>
+      <w:lvlText w:val="%4."/>
+      <w:lvlJc w:val="left"/>
+      <w:pPr>
+        <w:tabs>
+          <w:tab w:val="num" w:pos="2880"/>
+        </w:tabs>
+        <w:ind w:left="2880" w:hanging="360"/>
+      </w:pPr>
+    </w:lvl>
+    <w:lvl w:ilvl="4" w:tentative="1">
+      <w:start w:val="1"/>
+      <w:numFmt w:val="decimal"/>
+      <w:lvlText w:val="%5."/>
+      <w:lvlJc w:val="left"/>
+      <w:pPr>
+        <w:tabs>
+          <w:tab w:val="num" w:pos="3600"/>
+        </w:tabs>
+        <w:ind w:left="3600" w:hanging="360"/>
+      </w:pPr>
+    </w:lvl>
+    <w:lvl w:ilvl="5" w:tentative="1">
+      <w:start w:val="1"/>
+      <w:numFmt w:val="decimal"/>
+      <w:lvlText w:val="%6."/>
+      <w:lvlJc w:val="left"/>
+      <w:pPr>
+        <w:tabs>
+          <w:tab w:val="num" w:pos="4320"/>
+        </w:tabs>
+        <w:ind w:left="4320" w:hanging="360"/>
+      </w:pPr>
+    </w:lvl>
+    <w:lvl w:ilvl="6" w:tentative="1">
+      <w:start w:val="1"/>
+      <w:numFmt w:val="decimal"/>
+      <w:lvlText w:val="%7."/>
+      <w:lvlJc w:val="left"/>
+      <w:pPr>
+        <w:tabs>
+          <w:tab w:val="num" w:pos="5040"/>
+        </w:tabs>
+        <w:ind w:left="5040" w:hanging="360"/>
+      </w:pPr>
+    </w:lvl>
+    <w:lvl w:ilvl="7" w:tentative="1">
+      <w:start w:val="1"/>
+      <w:numFmt w:val="decimal"/>
+      <w:lvlText w:val="%8."/>
+      <w:lvlJc w:val="left"/>
+      <w:pPr>
+        <w:tabs>
+          <w:tab w:val="num" w:pos="5760"/>
+        </w:tabs>
+        <w:ind w:left="5760" w:hanging="360"/>
+      </w:pPr>
+    </w:lvl>
+    <w:lvl w:ilvl="8" w:tentative="1">
+      <w:start w:val="1"/>
+      <w:numFmt w:val="decimal"/>
+      <w:lvlText w:val="%9."/>
+      <w:lvlJc w:val="left"/>
+      <w:pPr>
+        <w:tabs>
+          <w:tab w:val="num" w:pos="6480"/>
+        </w:tabs>
+        <w:ind w:left="6480" w:hanging="360"/>
+      </w:pPr>
+    </w:lvl>
+  </w:abstractNum>
+  <w:abstractNum w:abstractNumId="2" w15:restartNumberingAfterBreak="0">
+    <w:nsid w:val="34707392"/>
+    <w:multiLevelType w:val="multilevel"/>
+    <w:tmpl w:val="E6ACE4A0"/>
+    <w:lvl w:ilvl="0">
+      <w:start w:val="1"/>
+      <w:numFmt w:val="decimal"/>
+      <w:lvlText w:val="%1."/>
+      <w:lvlJc w:val="left"/>
+      <w:pPr>
+        <w:tabs>
+          <w:tab w:val="num" w:pos="720"/>
+        </w:tabs>
+        <w:ind w:left="720" w:hanging="360"/>
+      </w:pPr>
+    </w:lvl>
+    <w:lvl w:ilvl="1" w:tentative="1">
+      <w:start w:val="1"/>
+      <w:numFmt w:val="decimal"/>
+      <w:lvlText w:val="%2."/>
+      <w:lvlJc w:val="left"/>
+      <w:pPr>
+        <w:tabs>
+          <w:tab w:val="num" w:pos="1440"/>
+        </w:tabs>
+        <w:ind w:left="1440" w:hanging="360"/>
+      </w:pPr>
+    </w:lvl>
+    <w:lvl w:ilvl="2" w:tentative="1">
+      <w:start w:val="1"/>
+      <w:numFmt w:val="decimal"/>
+      <w:lvlText w:val="%3."/>
+      <w:lvlJc w:val="left"/>
+      <w:pPr>
+        <w:tabs>
+          <w:tab w:val="num" w:pos="2160"/>
+        </w:tabs>
+        <w:ind w:left="2160" w:hanging="360"/>
+      </w:pPr>
+    </w:lvl>
+    <w:lvl w:ilvl="3" w:tentative="1">
+      <w:start w:val="1"/>
+      <w:numFmt w:val="decimal"/>
+      <w:lvlText w:val="%4."/>
+      <w:lvlJc w:val="left"/>
+      <w:pPr>
+        <w:tabs>
+          <w:tab w:val="num" w:pos="2880"/>
+        </w:tabs>
+        <w:ind w:left="2880" w:hanging="360"/>
+      </w:pPr>
+    </w:lvl>
+    <w:lvl w:ilvl="4" w:tentative="1">
+      <w:start w:val="1"/>
+      <w:numFmt w:val="decimal"/>
+      <w:lvlText w:val="%5."/>
+      <w:lvlJc w:val="left"/>
+      <w:pPr>
+        <w:tabs>
+          <w:tab w:val="num" w:pos="3600"/>
+        </w:tabs>
+        <w:ind w:left="3600" w:hanging="360"/>
+      </w:pPr>
+    </w:lvl>
+    <w:lvl w:ilvl="5" w:tentative="1">
+      <w:start w:val="1"/>
+      <w:numFmt w:val="decimal"/>
+      <w:lvlText w:val="%6."/>
+      <w:lvlJc w:val="left"/>
+      <w:pPr>
+        <w:tabs>
+          <w:tab w:val="num" w:pos="4320"/>
+        </w:tabs>
+        <w:ind w:left="4320" w:hanging="360"/>
+      </w:pPr>
+    </w:lvl>
+    <w:lvl w:ilvl="6" w:tentative="1">
+      <w:start w:val="1"/>
+      <w:numFmt w:val="decimal"/>
+      <w:lvlText w:val="%7."/>
+      <w:lvlJc w:val="left"/>
+      <w:pPr>
+        <w:tabs>
+          <w:tab w:val="num" w:pos="5040"/>
+        </w:tabs>
+        <w:ind w:left="5040" w:hanging="360"/>
+      </w:pPr>
+    </w:lvl>
+    <w:lvl w:ilvl="7" w:tentative="1">
+      <w:start w:val="1"/>
+      <w:numFmt w:val="decimal"/>
+      <w:lvlText w:val="%8."/>
+      <w:lvlJc w:val="left"/>
+      <w:pPr>
+        <w:tabs>
+          <w:tab w:val="num" w:pos="5760"/>
+        </w:tabs>
+        <w:ind w:left="5760" w:hanging="360"/>
+      </w:pPr>
+    </w:lvl>
+    <w:lvl w:ilvl="8" w:tentative="1">
+      <w:start w:val="1"/>
+      <w:numFmt w:val="decimal"/>
+      <w:lvlText w:val="%9."/>
+      <w:lvlJc w:val="left"/>
+      <w:pPr>
+        <w:tabs>
+          <w:tab w:val="num" w:pos="6480"/>
+        </w:tabs>
+        <w:ind w:left="6480" w:hanging="360"/>
+      </w:pPr>
+    </w:lvl>
+  </w:abstractNum>
+  <w:abstractNum w:abstractNumId="3" w15:restartNumberingAfterBreak="0">
+    <w:nsid w:val="3BBF4861"/>
+    <w:multiLevelType w:val="multilevel"/>
+    <w:tmpl w:val="D9400F9A"/>
+    <w:lvl w:ilvl="0">
+      <w:start w:val="1"/>
+      <w:numFmt w:val="decimal"/>
+      <w:lvlText w:val="%1."/>
+      <w:lvlJc w:val="left"/>
+      <w:pPr>
+        <w:tabs>
+          <w:tab w:val="num" w:pos="720"/>
+        </w:tabs>
+        <w:ind w:left="720" w:hanging="360"/>
+      </w:pPr>
+    </w:lvl>
+    <w:lvl w:ilvl="1" w:tentative="1">
+      <w:start w:val="1"/>
+      <w:numFmt w:val="decimal"/>
+      <w:lvlText w:val="%2."/>
+      <w:lvlJc w:val="left"/>
+      <w:pPr>
+        <w:tabs>
+          <w:tab w:val="num" w:pos="1440"/>
+        </w:tabs>
+        <w:ind w:left="1440" w:hanging="360"/>
+      </w:pPr>
+    </w:lvl>
+    <w:lvl w:ilvl="2" w:tentative="1">
+      <w:start w:val="1"/>
+      <w:numFmt w:val="decimal"/>
+      <w:lvlText w:val="%3."/>
+      <w:lvlJc w:val="left"/>
+      <w:pPr>
+        <w:tabs>
+          <w:tab w:val="num" w:pos="2160"/>
+        </w:tabs>
+        <w:ind w:left="2160" w:hanging="360"/>
+      </w:pPr>
+    </w:lvl>
+    <w:lvl w:ilvl="3" w:tentative="1">
+      <w:start w:val="1"/>
+      <w:numFmt w:val="decimal"/>
+      <w:lvlText w:val="%4."/>
+      <w:lvlJc w:val="left"/>
+      <w:pPr>
+        <w:tabs>
+          <w:tab w:val="num" w:pos="2880"/>
+        </w:tabs>
+        <w:ind w:left="2880" w:hanging="360"/>
+      </w:pPr>
+    </w:lvl>
+    <w:lvl w:ilvl="4" w:tentative="1">
+      <w:start w:val="1"/>
+      <w:numFmt w:val="decimal"/>
+      <w:lvlText w:val="%5."/>
+      <w:lvlJc w:val="left"/>
+      <w:pPr>
+        <w:tabs>
+          <w:tab w:val="num" w:pos="3600"/>
+        </w:tabs>
+        <w:ind w:left="3600" w:hanging="360"/>
+      </w:pPr>
+    </w:lvl>
+    <w:lvl w:ilvl="5" w:tentative="1">
+      <w:start w:val="1"/>
+      <w:numFmt w:val="decimal"/>
+      <w:lvlText w:val="%6."/>
+      <w:lvlJc w:val="left"/>
+      <w:pPr>
+        <w:tabs>
+          <w:tab w:val="num" w:pos="4320"/>
+        </w:tabs>
+        <w:ind w:left="4320" w:hanging="360"/>
+      </w:pPr>
+    </w:lvl>
+    <w:lvl w:ilvl="6" w:tentative="1">
+      <w:start w:val="1"/>
+      <w:numFmt w:val="decimal"/>
+      <w:lvlText w:val="%7."/>
+      <w:lvlJc w:val="left"/>
+      <w:pPr>
+        <w:tabs>
+          <w:tab w:val="num" w:pos="5040"/>
+        </w:tabs>
+        <w:ind w:left="5040" w:hanging="360"/>
+      </w:pPr>
+    </w:lvl>
+    <w:lvl w:ilvl="7" w:tentative="1">
+      <w:start w:val="1"/>
+      <w:numFmt w:val="decimal"/>
+      <w:lvlText w:val="%8."/>
+      <w:lvlJc w:val="left"/>
+      <w:pPr>
+        <w:tabs>
+          <w:tab w:val="num" w:pos="5760"/>
+        </w:tabs>
+        <w:ind w:left="5760" w:hanging="360"/>
+      </w:pPr>
+    </w:lvl>
+    <w:lvl w:ilvl="8" w:tentative="1">
+      <w:start w:val="1"/>
+      <w:numFmt w:val="decimal"/>
+      <w:lvlText w:val="%9."/>
+      <w:lvlJc w:val="left"/>
+      <w:pPr>
+        <w:tabs>
+          <w:tab w:val="num" w:pos="6480"/>
+        </w:tabs>
+        <w:ind w:left="6480" w:hanging="360"/>
+      </w:pPr>
+    </w:lvl>
+  </w:abstractNum>
+  <w:abstractNum w:abstractNumId="4" w15:restartNumberingAfterBreak="0">
+    <w:nsid w:val="559333E5"/>
+    <w:multiLevelType w:val="multilevel"/>
+    <w:tmpl w:val="0AB2C660"/>
+    <w:lvl w:ilvl="0">
+      <w:start w:val="1"/>
+      <w:numFmt w:val="decimal"/>
+      <w:lvlText w:val="%1."/>
+      <w:lvlJc w:val="left"/>
+      <w:pPr>
+        <w:tabs>
+          <w:tab w:val="num" w:pos="720"/>
+        </w:tabs>
+        <w:ind w:left="720" w:hanging="360"/>
+      </w:pPr>
+    </w:lvl>
+    <w:lvl w:ilvl="1" w:tentative="1">
+      <w:start w:val="1"/>
+      <w:numFmt w:val="decimal"/>
+      <w:lvlText w:val="%2."/>
+      <w:lvlJc w:val="left"/>
+      <w:pPr>
+        <w:tabs>
+          <w:tab w:val="num" w:pos="1440"/>
+        </w:tabs>
+        <w:ind w:left="1440" w:hanging="360"/>
+      </w:pPr>
+    </w:lvl>
+    <w:lvl w:ilvl="2" w:tentative="1">
+      <w:start w:val="1"/>
+      <w:numFmt w:val="decimal"/>
+      <w:lvlText w:val="%3."/>
+      <w:lvlJc w:val="left"/>
+      <w:pPr>
+        <w:tabs>
+          <w:tab w:val="num" w:pos="2160"/>
+        </w:tabs>
+        <w:ind w:left="2160" w:hanging="360"/>
+      </w:pPr>
+    </w:lvl>
+    <w:lvl w:ilvl="3" w:tentative="1">
+      <w:start w:val="1"/>
+      <w:numFmt w:val="decimal"/>
+      <w:lvlText w:val="%4."/>
+      <w:lvlJc w:val="left"/>
+      <w:pPr>
+        <w:tabs>
+          <w:tab w:val="num" w:pos="2880"/>
+        </w:tabs>
+        <w:ind w:left="2880" w:hanging="360"/>
+      </w:pPr>
+    </w:lvl>
+    <w:lvl w:ilvl="4" w:tentative="1">
+      <w:start w:val="1"/>
+      <w:numFmt w:val="decimal"/>
+      <w:lvlText w:val="%5."/>
+      <w:lvlJc w:val="left"/>
+      <w:pPr>
+        <w:tabs>
+          <w:tab w:val="num" w:pos="3600"/>
+        </w:tabs>
+        <w:ind w:left="3600" w:hanging="360"/>
+      </w:pPr>
+    </w:lvl>
+    <w:lvl w:ilvl="5" w:tentative="1">
+      <w:start w:val="1"/>
+      <w:numFmt w:val="decimal"/>
+      <w:lvlText w:val="%6."/>
+      <w:lvlJc w:val="left"/>
+      <w:pPr>
+        <w:tabs>
+          <w:tab w:val="num" w:pos="4320"/>
+        </w:tabs>
+        <w:ind w:left="4320" w:hanging="360"/>
+      </w:pPr>
+    </w:lvl>
+    <w:lvl w:ilvl="6" w:tentative="1">
+      <w:start w:val="1"/>
+      <w:numFmt w:val="decimal"/>
+      <w:lvlText w:val="%7."/>
+      <w:lvlJc w:val="left"/>
+      <w:pPr>
+        <w:tabs>
+          <w:tab w:val="num" w:pos="5040"/>
+        </w:tabs>
+        <w:ind w:left="5040" w:hanging="360"/>
+      </w:pPr>
+    </w:lvl>
+    <w:lvl w:ilvl="7" w:tentative="1">
+      <w:start w:val="1"/>
+      <w:numFmt w:val="decimal"/>
+      <w:lvlText w:val="%8."/>
+      <w:lvlJc w:val="left"/>
+      <w:pPr>
+        <w:tabs>
+          <w:tab w:val="num" w:pos="5760"/>
+        </w:tabs>
+        <w:ind w:left="5760" w:hanging="360"/>
+      </w:pPr>
+    </w:lvl>
+    <w:lvl w:ilvl="8" w:tentative="1">
+      <w:start w:val="1"/>
+      <w:numFmt w:val="decimal"/>
+      <w:lvlText w:val="%9."/>
+      <w:lvlJc w:val="left"/>
+      <w:pPr>
+        <w:tabs>
+          <w:tab w:val="num" w:pos="6480"/>
+        </w:tabs>
+        <w:ind w:left="6480" w:hanging="360"/>
+      </w:pPr>
+    </w:lvl>
+  </w:abstractNum>
+  <w:abstractNum w:abstractNumId="5" w15:restartNumberingAfterBreak="0">
+    <w:nsid w:val="6BE33F83"/>
+    <w:multiLevelType w:val="multilevel"/>
+    <w:tmpl w:val="675E20C2"/>
+    <w:lvl w:ilvl="0">
+      <w:start w:val="1"/>
+      <w:numFmt w:val="decimal"/>
+      <w:lvlText w:val="%1."/>
+      <w:lvlJc w:val="left"/>
+      <w:pPr>
+        <w:tabs>
+          <w:tab w:val="num" w:pos="720"/>
+        </w:tabs>
+        <w:ind w:left="720" w:hanging="360"/>
+      </w:pPr>
+    </w:lvl>
+    <w:lvl w:ilvl="1" w:tentative="1">
+      <w:start w:val="1"/>
+      <w:numFmt w:val="decimal"/>
+      <w:lvlText w:val="%2."/>
+      <w:lvlJc w:val="left"/>
+      <w:pPr>
+        <w:tabs>
+          <w:tab w:val="num" w:pos="1440"/>
+        </w:tabs>
+        <w:ind w:left="1440" w:hanging="360"/>
+      </w:pPr>
+    </w:lvl>
+    <w:lvl w:ilvl="2" w:tentative="1">
+      <w:start w:val="1"/>
+      <w:numFmt w:val="decimal"/>
+      <w:lvlText w:val="%3."/>
+      <w:lvlJc w:val="left"/>
+      <w:pPr>
+        <w:tabs>
+          <w:tab w:val="num" w:pos="2160"/>
+        </w:tabs>
+        <w:ind w:left="2160" w:hanging="360"/>
+      </w:pPr>
+    </w:lvl>
+    <w:lvl w:ilvl="3" w:tentative="1">
+      <w:start w:val="1"/>
+      <w:numFmt w:val="decimal"/>
+      <w:lvlText w:val="%4."/>
+      <w:lvlJc w:val="left"/>
+      <w:pPr>
+        <w:tabs>
+          <w:tab w:val="num" w:pos="2880"/>
+        </w:tabs>
+        <w:ind w:left="2880" w:hanging="360"/>
+      </w:pPr>
+    </w:lvl>
+    <w:lvl w:ilvl="4" w:tentative="1">
+      <w:start w:val="1"/>
+      <w:numFmt w:val="decimal"/>
+      <w:lvlText w:val="%5."/>
+      <w:lvlJc w:val="left"/>
+      <w:pPr>
+        <w:tabs>
+          <w:tab w:val="num" w:pos="3600"/>
+        </w:tabs>
+        <w:ind w:left="3600" w:hanging="360"/>
+      </w:pPr>
+    </w:lvl>
+    <w:lvl w:ilvl="5" w:tentative="1">
+      <w:start w:val="1"/>
+      <w:numFmt w:val="decimal"/>
+      <w:lvlText w:val="%6."/>
+      <w:lvlJc w:val="left"/>
+      <w:pPr>
+        <w:tabs>
+          <w:tab w:val="num" w:pos="4320"/>
+        </w:tabs>
+        <w:ind w:left="4320" w:hanging="360"/>
+      </w:pPr>
+    </w:lvl>
+    <w:lvl w:ilvl="6" w:tentative="1">
+      <w:start w:val="1"/>
+      <w:numFmt w:val="decimal"/>
+      <w:lvlText w:val="%7."/>
+      <w:lvlJc w:val="left"/>
+      <w:pPr>
+        <w:tabs>
+          <w:tab w:val="num" w:pos="5040"/>
+        </w:tabs>
+        <w:ind w:left="5040" w:hanging="360"/>
+      </w:pPr>
+    </w:lvl>
+    <w:lvl w:ilvl="7" w:tentative="1">
+      <w:start w:val="1"/>
+      <w:numFmt w:val="decimal"/>
+      <w:lvlText w:val="%8."/>
+      <w:lvlJc w:val="left"/>
+      <w:pPr>
+        <w:tabs>
+          <w:tab w:val="num" w:pos="5760"/>
+        </w:tabs>
+        <w:ind w:left="5760" w:hanging="360"/>
+      </w:pPr>
+    </w:lvl>
+    <w:lvl w:ilvl="8" w:tentative="1">
+      <w:start w:val="1"/>
+      <w:numFmt w:val="decimal"/>
+      <w:lvlText w:val="%9."/>
+      <w:lvlJc w:val="left"/>
+      <w:pPr>
+        <w:tabs>
+          <w:tab w:val="num" w:pos="6480"/>
+        </w:tabs>
+        <w:ind w:left="6480" w:hanging="360"/>
+      </w:pPr>
+    </w:lvl>
+  </w:abstractNum>
+  <w:num w:numId="1" w16cid:durableId="2052264675">
+    <w:abstractNumId w:val="5"/>
+  </w:num>
+  <w:num w:numId="2" w16cid:durableId="723716334">
+    <w:abstractNumId w:val="2"/>
+  </w:num>
+  <w:num w:numId="3" w16cid:durableId="1508322016">
+    <w:abstractNumId w:val="1"/>
+  </w:num>
+  <w:num w:numId="4" w16cid:durableId="248202643">
+    <w:abstractNumId w:val="0"/>
+  </w:num>
+  <w:num w:numId="5" w16cid:durableId="2032293148">
+    <w:abstractNumId w:val="4"/>
+  </w:num>
+  <w:num w:numId="6" w16cid:durableId="1821341291">
+    <w:abstractNumId w:val="3"/>
+  </w:num>
+</w:numbering>
 </file>
 
 <file path=word/styles.xml><?xml version="1.0" encoding="utf-8"?>
@@ -591,7 +1821,6 @@
   <w:style w:type="character" w:default="1" w:styleId="DefaultParagraphFont">
     <w:name w:val="Default Paragraph Font"/>
     <w:uiPriority w:val="1"/>
-    <w:semiHidden/>
     <w:unhideWhenUsed/>
   </w:style>
   <w:style w:type="table" w:default="1" w:styleId="TableNormal">

</xml_diff>